<commit_message>
Added the matrix of urgent immediate things to do
</commit_message>
<xml_diff>
--- a/admin/download/control.docx
+++ b/admin/download/control.docx
@@ -99,6 +99,920 @@
                 <w:rStyle w:val="myOwnStyle"/>
               </w:rPr>
               <w:t xml:space="preserve">Комментарий</w:t>
+            </w:r>
+          </w:p>
+        </w:tc>
+      </w:tr>
+      <w:tr>
+        <w:tc>
+          <w:tcPr>
+            <w:tcW w:w="4000" w:type="dxa"/>
+          </w:tcPr>
+          <w:p>
+            <w:r>
+              <w:rPr>
+                <w:rStyle w:val="myTdStyle"/>
+              </w:rPr>
+              <w:t xml:space="preserve">РАСПОРЯЖЕНИЕ Правительство РС(Я)
+Исх № 722-р от 04.07.2014 / Вх №  от 04.07.2014
+О согласовании сделки государственному унитарному предприятию "Жилищно-коммунальное хозяйство Республики Саха (Якутия)"  на получение кредита в коммерческом банке 
+Статус карточки: В упреждении
+2 Министерству жилищно-коммунального хозяйства и энергетики Республики Саха (Якутия) (Колодезников А.З.) в установленном порядке внести в срок до 01 сентября 2014 года изменения в план мероприятий финансового оздоровления, утвержденный распоряжением Правительства Республики Саха (Якутия) от 19 октября 2012 г. № 1135-р «Об утверждении плана мероприятий финансового оздоровления государственного унитарного предприятия «Жилищно-коммунальное хозяйство Республики Саха (Якутия)».
+Срок исполнения: 01.09.2014
+Статус пункта: В упреждении
+</w:t>
+            </w:r>
+          </w:p>
+        </w:tc>
+        <w:tc>
+          <w:tcPr>
+            <w:tcW w:w="1500" w:type="dxa"/>
+          </w:tcPr>
+          <w:p>
+            <w:r>
+              <w:rPr>
+                <w:rStyle w:val="myTdStyle"/>
+              </w:rPr>
+              <w:t xml:space="preserve">ДЭФ</w:t>
+            </w:r>
+          </w:p>
+        </w:tc>
+        <w:tc>
+          <w:tcPr>
+            <w:tcW w:w="1500" w:type="dxa"/>
+          </w:tcPr>
+          <w:p>
+            <w:r>
+              <w:rPr>
+                <w:rStyle w:val="myTdStyle"/>
+              </w:rPr>
+              <w:t xml:space="preserve">Красных Е.М.</w:t>
+            </w:r>
+          </w:p>
+        </w:tc>
+        <w:tc>
+          <w:tcPr>
+            <w:tcW w:w="1500" w:type="dxa"/>
+          </w:tcPr>
+          <w:p>
+            <w:r>
+              <w:rPr>
+                <w:rStyle w:val="myTdStyle"/>
+              </w:rPr>
+              <w:t xml:space="preserve">12-12-2014</w:t>
+            </w:r>
+          </w:p>
+        </w:tc>
+        <w:tc>
+          <w:tcPr>
+            <w:tcW w:w="4000" w:type="dxa"/>
+          </w:tcPr>
+          <w:p>
+            <w:r>
+              <w:rPr>
+                <w:rStyle w:val="myTdStyle"/>
+              </w:rPr>
+              <w:t xml:space="preserve">Направлено письмо ДГИ от 31.07.2014 № 05-5113/01 о продлении срока исполнения распоряжения до 01 ноября 2014 года. 
+Направлено письмо ДГИ о снятии с контроля от 31.10.2014 № 05-05-7723/04..
+Распоряжениями Правительства Республики Саха (Якутия) от 20.06.2014 года №648-р, от 04.07.2014 года №722-р и от 04.08.2014 года № 829-р "О согласовании сделки государственному унитарному предприятию "Жилищно-коммунальное хозяйство Республики Саха (Якутия)" на получение кредита в коммерческом банке" Министерству жилищно-коммунального хозяйства и энергетики Республики Саха (Якутия) поручено проработать вопрос внесения изменений в план мероприятий финансового оздоровления, утвержденный распоряжением Правительства Республики Саха (Якутия) от 19 октября 2012 года №1135-р "Об утверждении плана мероприятий финансового оздоровления государственного унитарного предприятия "Жилищно-коммунальное хозяйство Республики Саха(Якутия)".
+В настоящее время План финансового оздоровления ГУП "ЖКХ РС(Я)" актуализирован, внесены соответствующие изменения и проходит согласование. Проект распоряжения Правительства Республики Саха (Якутия) будет внесен в ноябре 2014 года.
+На основании вышеизложенного, Министерство жилищно-коммунального хозяйства и энергетики Республики Саха (Якутия) просит снять с контроля Распоряжения Правительства Республики Саха (Якутия) от 20.06.2014 года №648-р, от 04.07.2014 года №722-р и от 04.08.2014 года № 829-р
+Проект распоряжения Правительства РС(Я)"Об утверждении плана мероприятий финансового оздоровления 
+государственного унитарного предприятия "Жилищно-коммунальное хозяйство Республики Саха (Якутия)" на 2015-2019 годы" разработан, проходит согласование с заинтересованными ведомствами.</w:t>
+            </w:r>
+          </w:p>
+        </w:tc>
+        <w:tc>
+          <w:tcPr>
+            <w:tcW w:w="2000" w:type="dxa"/>
+          </w:tcPr>
+          <w:p>
+            <w:r>
+              <w:rPr>
+                <w:rStyle w:val="myTdStyle"/>
+              </w:rPr>
+              <w:t xml:space="preserve"/>
+            </w:r>
+          </w:p>
+        </w:tc>
+      </w:tr>
+      <w:tr>
+        <w:tc>
+          <w:tcPr>
+            <w:tcW w:w="4000" w:type="dxa"/>
+          </w:tcPr>
+          <w:p>
+            <w:r>
+              <w:rPr>
+                <w:rStyle w:val="myTdStyle"/>
+              </w:rPr>
+              <w:t xml:space="preserve">РАСПОРЯЖЕНИЕ Правительство РС(Я)
+Исх № 829-р от 04.08.2014 / Вх №  от 04.08.2014
+О согласовании сделок государственному унитарному предприятию "Жилищно-коммунальное хозяйство Республики Саха (Якутия)", связанных с получением кредита в коммерческом банке
+Статус карточки: В упреждении
+3 Министерству жилищно-коммунального хозяйства и энергетики Республики Саха (Якутия) (Колодезников А.З.) в установленном порядке проработать вопрос внесения изменений в план мероприятий финансового оздоровления, утвержденный распоряжением Правительства Республики Саха (Якутия) от 19 октября 2012 г. № 1135-р «Об утверждении плана мероприятий финансового оздоровления государственного унитарного предприятия "Жилищно-коммунальное хозяйство Республики Саха (Якутия)"».
+Срок исполнения: 04.09.2014
+Статус пункта: В упреждении
+</w:t>
+            </w:r>
+          </w:p>
+        </w:tc>
+        <w:tc>
+          <w:tcPr>
+            <w:tcW w:w="1500" w:type="dxa"/>
+          </w:tcPr>
+          <w:p>
+            <w:r>
+              <w:rPr>
+                <w:rStyle w:val="myTdStyle"/>
+              </w:rPr>
+              <w:t xml:space="preserve">ДЭФ</w:t>
+            </w:r>
+          </w:p>
+        </w:tc>
+        <w:tc>
+          <w:tcPr>
+            <w:tcW w:w="1500" w:type="dxa"/>
+          </w:tcPr>
+          <w:p>
+            <w:r>
+              <w:rPr>
+                <w:rStyle w:val="myTdStyle"/>
+              </w:rPr>
+              <w:t xml:space="preserve">Красных Е.М.</w:t>
+            </w:r>
+          </w:p>
+        </w:tc>
+        <w:tc>
+          <w:tcPr>
+            <w:tcW w:w="1500" w:type="dxa"/>
+          </w:tcPr>
+          <w:p>
+            <w:r>
+              <w:rPr>
+                <w:rStyle w:val="myTdStyle"/>
+              </w:rPr>
+              <w:t xml:space="preserve">12-12-2014</w:t>
+            </w:r>
+          </w:p>
+        </w:tc>
+        <w:tc>
+          <w:tcPr>
+            <w:tcW w:w="4000" w:type="dxa"/>
+          </w:tcPr>
+          <w:p>
+            <w:r>
+              <w:rPr>
+                <w:rStyle w:val="myTdStyle"/>
+              </w:rPr>
+              <w:t xml:space="preserve">Направлено письмо ДГИ от 04.09.2014 № 05-5952/01 о продлении до 01.11.2014
+Распоряжениями Правительства Республики Саха (Якутия) от 20.06.2014 года № 829-р от 04.08.2014 года "О согласовании сделок государственному унитарному предприятию "Жилищно-коммунальное хозяйство Республики Саха (Якутия)", связанных с получением кредита в коммерческом банке" Министерству жилищно-коммунального хозяйства и энергетики Республики Саха (Якутия) поручено проработать вопрос внесения изменений в план мероприятий финансового оздоровления, утвержденный распоряжением Правительства Республики Саха (Якутия) от 19 октября 2012 года №1135-р "Об утверждении плана мероприятий финансового оздоровления государственного унитарного предприятия "Жилищно-коммунальное хозяйство Республики Саха(Якутия)".
+Учитывая, что планируется проведение повторного совещания на Вашем уровне по вопросам деятельности ГУП "ЖКХ РС(Я)" на среднесрочную перспективу, по итогам которого План финансового оздоровления ГУП "ЖКХ РС(Я)" будет актуализирован и соответствующие изменения будут внесены в виде проекта Распоряжения Правительства Республики Саха (Якутии), Министерство жилищно-коммунального хозяйства и энергетики Республики Саха (Якутия) просит продлить срок исполнения Распоряжений Правительства Республики Саха (Якутия) от 04.08.2014 года № 829-р до 01 ноября 2014 года.
+Направлено письмо ДГИ о снятии с контроля от 31.10.2014 № 05-05-7723/04..
+Распоряжениями Правительства Республики Саха (Якутия) от 20.06.2014 года №648-р, от 04.07.2014 года №722-р и от 04.08.2014 года № 829-р "О согласовании сделки государственному унитарному предприятию "Жилищно-коммунальное хозяйство Республики Саха (Якутия)" на получение кредита в коммерческом банке" Министерству жилищно-коммунального хозяйства и энергетики Республики Саха (Якутия) поручено проработать вопрос внесения изменений в план мероприятий финансового оздоровления, утвержденный распоряжением Правительства Республики Саха (Якутия) от 19 октября 2012 года №1135-р "Об утверждении плана мероприятий финансового оздоровления государственного унитарного предприятия "Жилищно-коммунальное хозяйство Республики Саха(Якутия)".
+В настоящее время План финансового оздоровления ГУП "ЖКХ РС(Я)" актуализирован, внесены соответствующие изменения и проходит согласование. Проект распоряжения Правительства Республики Саха (Якутия) будет внесен в ноябре 2014 года.
+На основании вышеизложенного, Министерство жилищно-коммунального хозяйства и энергетики Республики Саха (Якутия) просит снять с контроля Распоряжения Правительства Республики Саха (Якутия) от 20.06.2014 года №648-р, от 04.07.2014 года №722-р и от 04.08.2014 года № 829-р
+Проект распоряжения Правительства РС(Я)"Об утверждении плана мероприятий финансового оздоровления 
+государственного унитарного предприятия "Жилищно-коммунальное хозяйство Республики Саха (Якутия)" на 2015-2019 годы" разработан, проходит согласование с заинтересованными ведомствами.</w:t>
+            </w:r>
+          </w:p>
+        </w:tc>
+        <w:tc>
+          <w:tcPr>
+            <w:tcW w:w="2000" w:type="dxa"/>
+          </w:tcPr>
+          <w:p>
+            <w:r>
+              <w:rPr>
+                <w:rStyle w:val="myTdStyle"/>
+              </w:rPr>
+              <w:t xml:space="preserve"/>
+            </w:r>
+          </w:p>
+        </w:tc>
+      </w:tr>
+      <w:tr>
+        <w:tc>
+          <w:tcPr>
+            <w:tcW w:w="4000" w:type="dxa"/>
+          </w:tcPr>
+          <w:p>
+            <w:r>
+              <w:rPr>
+                <w:rStyle w:val="myTdStyle"/>
+              </w:rPr>
+              <w:t xml:space="preserve">УКАЗАНИЕ Глава Республики Саха (Якутия)
+Исх № А1-7613 от 29.08.2014 / Вх № 03-5773/01 от 29.08.2014
+О разработке программы.
+Статус карточки: В упреждении
+ Организовать разработку и согласование проекта решения по переключению жилых домов с септиками к центральному отоплению
+Доложить до 10.09.2014
+Срок исполнения: 10.09.2014
+Статус пункта: В упреждении
+</w:t>
+            </w:r>
+          </w:p>
+        </w:tc>
+        <w:tc>
+          <w:tcPr>
+            <w:tcW w:w="1500" w:type="dxa"/>
+          </w:tcPr>
+          <w:p>
+            <w:r>
+              <w:rPr>
+                <w:rStyle w:val="myTdStyle"/>
+              </w:rPr>
+              <w:t xml:space="preserve">ДККиСР</w:t>
+            </w:r>
+          </w:p>
+        </w:tc>
+        <w:tc>
+          <w:tcPr>
+            <w:tcW w:w="1500" w:type="dxa"/>
+          </w:tcPr>
+          <w:p>
+            <w:r>
+              <w:rPr>
+                <w:rStyle w:val="myTdStyle"/>
+              </w:rPr>
+              <w:t xml:space="preserve">Антонова А.В.</w:t>
+            </w:r>
+          </w:p>
+        </w:tc>
+        <w:tc>
+          <w:tcPr>
+            <w:tcW w:w="1500" w:type="dxa"/>
+          </w:tcPr>
+          <w:p>
+            <w:r>
+              <w:rPr>
+                <w:rStyle w:val="myTdStyle"/>
+              </w:rPr>
+              <w:t xml:space="preserve">20-02-2015</w:t>
+            </w:r>
+          </w:p>
+        </w:tc>
+        <w:tc>
+          <w:tcPr>
+            <w:tcW w:w="4000" w:type="dxa"/>
+          </w:tcPr>
+          <w:p>
+            <w:r>
+              <w:rPr>
+                <w:rStyle w:val="myTdStyle"/>
+              </w:rPr>
+              <w:t xml:space="preserve">письмо направлено в адрес Главы РС(Я) от 25.12.2014 г. № 03-9368/01
+Министерство жилищно-коммунального хозяйства и энергетики Республики Саха (Якутия) на Ваше указание о предоставлении информации по разработке и согласовании проекта решения по переключению жилых домов с септиками к центральной канализации от 29.08.2014 года исх №А1-7613 сообщает, что замечания по отрицательному заключению от Министерства экономики Республики Саха (Якутия), Министерством жилищно-коммунального хозяйства и энергетики Республики Саха (Якутия) устранены. 
+Подготовлен проект Указа о внесении изменений в государственную программу «Обеспечение качественными жилищно-коммунальными услугами и развитие электроэнергетики на 2012-2017 годы» в котором предусматривается включение новых мероприятий в подпрограмму «Чистая вода».
+На основании изложенного просим Вас продлить срок до 20 февраля 2015 года.
+</w:t>
+            </w:r>
+          </w:p>
+        </w:tc>
+        <w:tc>
+          <w:tcPr>
+            <w:tcW w:w="2000" w:type="dxa"/>
+          </w:tcPr>
+          <w:p>
+            <w:r>
+              <w:rPr>
+                <w:rStyle w:val="myTdStyle"/>
+              </w:rPr>
+              <w:t xml:space="preserve"/>
+            </w:r>
+          </w:p>
+        </w:tc>
+      </w:tr>
+      <w:tr>
+        <w:tc>
+          <w:tcPr>
+            <w:tcW w:w="4000" w:type="dxa"/>
+          </w:tcPr>
+          <w:p>
+            <w:r>
+              <w:rPr>
+                <w:rStyle w:val="myTdStyle"/>
+              </w:rPr>
+              <w:t xml:space="preserve">ПОРУЧЕНИЕ Председатель Правительства РС(Я)
+Исх № 1037-П1 от 01.12.2014 / Вх №  от 01.12.2014
+По обращению главы Дулгалахского наслега
+Статус карточки: В упреждении
+ По обращению главы Дулгалахского наслега
+</w:t>
+            </w:r>
+          </w:p>
+        </w:tc>
+        <w:tc>
+          <w:tcPr>
+            <w:tcW w:w="1500" w:type="dxa"/>
+          </w:tcPr>
+          <w:p>
+            <w:r>
+              <w:rPr>
+                <w:rStyle w:val="myTdStyle"/>
+              </w:rPr>
+              <w:t xml:space="preserve">ДККиСР</w:t>
+            </w:r>
+          </w:p>
+        </w:tc>
+        <w:tc>
+          <w:tcPr>
+            <w:tcW w:w="1500" w:type="dxa"/>
+          </w:tcPr>
+          <w:p>
+            <w:r>
+              <w:rPr>
+                <w:rStyle w:val="myTdStyle"/>
+              </w:rPr>
+              <w:t xml:space="preserve">Прокопьева М.Н.</w:t>
+            </w:r>
+          </w:p>
+        </w:tc>
+        <w:tc>
+          <w:tcPr>
+            <w:tcW w:w="1500" w:type="dxa"/>
+          </w:tcPr>
+          <w:p>
+            <w:r>
+              <w:rPr>
+                <w:rStyle w:val="myTdStyle"/>
+              </w:rPr>
+              <w:t xml:space="preserve">27-02-2015</w:t>
+            </w:r>
+          </w:p>
+        </w:tc>
+        <w:tc>
+          <w:tcPr>
+            <w:tcW w:w="4000" w:type="dxa"/>
+          </w:tcPr>
+          <w:p>
+            <w:r>
+              <w:rPr>
+                <w:rStyle w:val="myTdStyle"/>
+              </w:rPr>
+              <w:t xml:space="preserve">Направлено письмо №07-1520/01 от 12.03.15г.</w:t>
+            </w:r>
+          </w:p>
+        </w:tc>
+        <w:tc>
+          <w:tcPr>
+            <w:tcW w:w="2000" w:type="dxa"/>
+          </w:tcPr>
+          <w:p>
+            <w:r>
+              <w:rPr>
+                <w:rStyle w:val="myTdStyle"/>
+              </w:rPr>
+              <w:t xml:space="preserve">согласно .П1-11666</w:t>
+            </w:r>
+          </w:p>
+        </w:tc>
+      </w:tr>
+      <w:tr>
+        <w:tc>
+          <w:tcPr>
+            <w:tcW w:w="4000" w:type="dxa"/>
+          </w:tcPr>
+          <w:p>
+            <w:r>
+              <w:rPr>
+                <w:rStyle w:val="myTdStyle"/>
+              </w:rPr>
+              <w:t xml:space="preserve">ПОРУЧЕНИЕ Председатель Правительства РС(Я)
+Исх № 970-П1 от 19.11.2014 / Вх №  от 19.11.2014
+О бюджетном устройстве
+Статус карточки: Просрочен
+2 Внести изменения в курируемые государственные программы Республики Саха (Якутия) в части приведения в соответствие с Законом Республики Саха (Якутия) о государственном бюджете на очередной финансовый год и плановый период с соответствующей  актуализацией системы целевых показателей.
+Срок – до 01.02.2015 г.
+Срок исполнения: 01.02.2015
+Статус пункта: В упреждении
+</w:t>
+            </w:r>
+          </w:p>
+        </w:tc>
+        <w:tc>
+          <w:tcPr>
+            <w:tcW w:w="1500" w:type="dxa"/>
+          </w:tcPr>
+          <w:p>
+            <w:r>
+              <w:rPr>
+                <w:rStyle w:val="myTdStyle"/>
+              </w:rPr>
+              <w:t xml:space="preserve">ДЭФ</w:t>
+            </w:r>
+          </w:p>
+        </w:tc>
+        <w:tc>
+          <w:tcPr>
+            <w:tcW w:w="1500" w:type="dxa"/>
+          </w:tcPr>
+          <w:p>
+            <w:r>
+              <w:rPr>
+                <w:rStyle w:val="myTdStyle"/>
+              </w:rPr>
+              <w:t xml:space="preserve">Петрова Н.Н.</w:t>
+            </w:r>
+          </w:p>
+        </w:tc>
+        <w:tc>
+          <w:tcPr>
+            <w:tcW w:w="1500" w:type="dxa"/>
+          </w:tcPr>
+          <w:p>
+            <w:r>
+              <w:rPr>
+                <w:rStyle w:val="myTdStyle"/>
+              </w:rPr>
+              <w:t xml:space="preserve">01-03-2015</w:t>
+            </w:r>
+          </w:p>
+        </w:tc>
+        <w:tc>
+          <w:tcPr>
+            <w:tcW w:w="4000" w:type="dxa"/>
+          </w:tcPr>
+          <w:p>
+            <w:r>
+              <w:rPr>
+                <w:rStyle w:val="myTdStyle"/>
+              </w:rPr>
+              <w:t xml:space="preserve">направлено письмо Данчиковой Г.И. от 05.02.2015 № 05-651/02 (файл прик) о продлении до 31.03.2015.
+Кроме того, в соответствии с поручением Председателя Правительства РС (Я) от 21.02.2015 г. № 167-П1 в настоящее время главными распорядителями бюджетных средств осуществляется сокращение бюджетных ассигнований государственных программ РС (Я) на 3,2% от утвержденных параметров. Министерству финансов РС (Я) поручено до 10 марта 2015 года подготовить проект закона "О внесении изменений в Закон РС (Я) "О государственном бюджете РС (Я) на 2015 год и на плановый период 2016 и 2017 годов". В связи с чем, в настоящее время внесение изменений в государственные программы РС (Я) нецелесообразно. </w:t>
+            </w:r>
+          </w:p>
+        </w:tc>
+        <w:tc>
+          <w:tcPr>
+            <w:tcW w:w="2000" w:type="dxa"/>
+          </w:tcPr>
+          <w:p>
+            <w:r>
+              <w:rPr>
+                <w:rStyle w:val="myTdStyle"/>
+              </w:rPr>
+              <w:t xml:space="preserve">согласно П1-964</w:t>
+            </w:r>
+          </w:p>
+        </w:tc>
+      </w:tr>
+      <w:tr>
+        <w:tc>
+          <w:tcPr>
+            <w:tcW w:w="4000" w:type="dxa"/>
+          </w:tcPr>
+          <w:p>
+            <w:r>
+              <w:rPr>
+                <w:rStyle w:val="myTdStyle"/>
+              </w:rPr>
+              <w:t xml:space="preserve">ПОРУЧЕНИЕ Глава Республики Саха (Якутия)
+Исх № Пр-190-А1 от 03.02.2014 / Вх №  от 05.02.2014
+Перечень поручений Президента Республики Саха (Якутия) по итогам встречи с населением Хангаласского района 21 января 2014 года
+Статус карточки: Просрочен
+5.1 Включить в Инвестиционную программу ГУП «Жилищно-коммунальное хозяйство Республики Саха (Якутия) на 2012-2017 годы и основные направления развития предприятия до 2025 года» строительство котельной микрорайона «Военный городок» в с. Верхний Бестях Хангаласского улуса, подключение жилых домов населенных пунктов  улуса, где отсутствует газоснабжение, к сетям инженерной инфраструктуры объектов коммунального хозяйства. 
+Срок – 01.04.2014. 
+Срок исполнения: 01.09.2014
+Статус пункта: В упреждении
+</w:t>
+            </w:r>
+          </w:p>
+        </w:tc>
+        <w:tc>
+          <w:tcPr>
+            <w:tcW w:w="1500" w:type="dxa"/>
+          </w:tcPr>
+          <w:p>
+            <w:r>
+              <w:rPr>
+                <w:rStyle w:val="myTdStyle"/>
+              </w:rPr>
+              <w:t xml:space="preserve">ДККиСР</w:t>
+            </w:r>
+          </w:p>
+        </w:tc>
+        <w:tc>
+          <w:tcPr>
+            <w:tcW w:w="1500" w:type="dxa"/>
+          </w:tcPr>
+          <w:p>
+            <w:r>
+              <w:rPr>
+                <w:rStyle w:val="myTdStyle"/>
+              </w:rPr>
+              <w:t xml:space="preserve">Прокопьева М.Н.</w:t>
+            </w:r>
+          </w:p>
+        </w:tc>
+        <w:tc>
+          <w:tcPr>
+            <w:tcW w:w="1500" w:type="dxa"/>
+          </w:tcPr>
+          <w:p>
+            <w:r>
+              <w:rPr>
+                <w:rStyle w:val="myTdStyle"/>
+              </w:rPr>
+              <w:t xml:space="preserve">01-03-2015</w:t>
+            </w:r>
+          </w:p>
+        </w:tc>
+        <w:tc>
+          <w:tcPr>
+            <w:tcW w:w="4000" w:type="dxa"/>
+          </w:tcPr>
+          <w:p>
+            <w:r>
+              <w:rPr>
+                <w:rStyle w:val="myTdStyle"/>
+              </w:rPr>
+              <w:t xml:space="preserve">Направлено письмо в адрес Главы РС(Я) Е.А. Борисова от 11 декабря 2014 года № 03-8884/01
+Министерство жилищно-коммунального хозяйства и энергетики Республики Саха (Якутия) в соответствии с п. 5.1.  Вашего перечня поручений от 03 февраля 2014 года № Пр-190-А1 по итогам встречи с населением Хангаласского района 21 января 2014 года о включении в инвестиционную программу ГУП «ЖКХ РС(Я)» строительство котельной микрорайона «Военный городок» в с. Верхний Бестях Хангаласского улуса сообщает, что для обеспечения теплоснабжением потребителей в полном объеме необходимо строительство котельной мощностью 4 МВт с лимитом капитальных вложений в размере 24 600,00 тыс. рублей.
+В настоящее время ведется разработка проекта инвестиционной программы ГУП «ЖКХ РС(Я)» на 2015-2019 годы.
+В связи с этим, рассматривается вопрос включения мероприятия по строительству котельной в с. Верхний Бестях в рамках разрабатываемого проекта инвестиционной программы.
+При этом, срок завершения разработки проекта - до 1 марта 2015 года.
+На основании изложенного, просим продлить срок исполнения данного поручения до 1 марта 2015 года.
+</w:t>
+            </w:r>
+          </w:p>
+        </w:tc>
+        <w:tc>
+          <w:tcPr>
+            <w:tcW w:w="2000" w:type="dxa"/>
+          </w:tcPr>
+          <w:p>
+            <w:r>
+              <w:rPr>
+                <w:rStyle w:val="myTdStyle"/>
+              </w:rPr>
+              <w:t xml:space="preserve">Согл А1-10293-10.11.14 от 11.11.14 срок исп продл до 10.12.2014</w:t>
+            </w:r>
+          </w:p>
+        </w:tc>
+      </w:tr>
+      <w:tr>
+        <w:tc>
+          <w:tcPr>
+            <w:tcW w:w="4000" w:type="dxa"/>
+          </w:tcPr>
+          <w:p>
+            <w:r>
+              <w:rPr>
+                <w:rStyle w:val="myTdStyle"/>
+              </w:rPr>
+              <w:t xml:space="preserve">ПОРУЧЕНИЕ Председатель Правительства РС(Я)
+Исх № 970-П1 от 19.11.2014 / Вх №  от 19.11.2014
+О бюджетном устройстве
+Статус карточки: В упреждении
+1 Внести изменения в курируемые государственные программы Республики Саха (Якутия),  предусматривающие  предоставление субсидий местным бюджетам на реализацию муниципальных программ, направленных на достижение целей, соответствующих государственным программам Республики Саха (Якутия), по включению условий представления и методик расчета указанных межбюджетных субсидий.
+Срок – до 01.01.2015 г.
+Срок исполнения: 01.01.2015
+Статус пункта: В упреждении
+</w:t>
+            </w:r>
+          </w:p>
+        </w:tc>
+        <w:tc>
+          <w:tcPr>
+            <w:tcW w:w="1500" w:type="dxa"/>
+          </w:tcPr>
+          <w:p>
+            <w:r>
+              <w:rPr>
+                <w:rStyle w:val="myTdStyle"/>
+              </w:rPr>
+              <w:t xml:space="preserve">ДЭФ</w:t>
+            </w:r>
+          </w:p>
+        </w:tc>
+        <w:tc>
+          <w:tcPr>
+            <w:tcW w:w="1500" w:type="dxa"/>
+          </w:tcPr>
+          <w:p>
+            <w:r>
+              <w:rPr>
+                <w:rStyle w:val="myTdStyle"/>
+              </w:rPr>
+              <w:t xml:space="preserve">Андросов В.А.</w:t>
+            </w:r>
+          </w:p>
+        </w:tc>
+        <w:tc>
+          <w:tcPr>
+            <w:tcW w:w="1500" w:type="dxa"/>
+          </w:tcPr>
+          <w:p>
+            <w:r>
+              <w:rPr>
+                <w:rStyle w:val="myTdStyle"/>
+              </w:rPr>
+              <w:t xml:space="preserve">01-03-2015</w:t>
+            </w:r>
+          </w:p>
+        </w:tc>
+        <w:tc>
+          <w:tcPr>
+            <w:tcW w:w="4000" w:type="dxa"/>
+          </w:tcPr>
+          <w:p>
+            <w:r>
+              <w:rPr>
+                <w:rStyle w:val="myTdStyle"/>
+              </w:rPr>
+              <w:t xml:space="preserve">В государственной программе "Обеспечение качественными жилищно-коммунальными услугами и развитие электроэнергетики" на сегодняшний день нет субсидий муниципальным образованиям, которые требуют внесения разработки условий предоставления и методик расчета.
+Межбюджетные трансферты регулируются следующими порядками, утвержденными следующими постановлениями.
+Перечень НПА о правилах и порядках финансирования межбюджетных трансфертов
+1.	Постановление Правительства Республики Саха (Якутия) от 12 июля 2012 г. N 305 "Об утверждении Порядка предоставления из государственного бюджета Республики Саха (Якутия) субсидий на разработку программ комплексного развития систем коммунальной инфраструктуры муниципальных образований"
+2.	Постановление Правительства Республики Саха (Якутия) от 26 ноября 2012 г. N 517 "О Порядке предоставления из государственного бюджета Республики Саха (Якутия) субсидий муниципальным образованиям на реализацию Инвестиционной программы Республики Саха (Якутия) по строительству и реконструкции объектов инженерной инфраструктуры"
+3.	Постановление Правительства Республики Саха (Якутия) от 21 ноября 2013 г. N 381 "Об утверждении Порядка предоставления и расходования субсидий муниципальным образованиям из государственного бюджета Республики Саха (Якутия) на приобретение спецтехники по договорам лизинга"
+4.	Постановление Правительства Республики Саха (Якутия) от 4 марта 2013 г. N 67 "О Порядке предоставления бюджетам муниципальных образований Республики Саха (Якутия) субсидий из государственного бюджета Республики Саха (Якутия) на софинансирование расходных обязательств на проведение капитального ремонта многоквартирных домов, в которых собственниками помещений выбран способ управления домом, или органами местного самоуправления путем открытого конкурса определена управляющая организация"
+5.	Постановление Правительства Республики Саха (Якутия) от 28 июля 2008 г. N 306 "Об утверждении Порядка использования средств государственной корпорации - Фонда содействия реформированию жилищно-коммунального хозяйства, средств государственного бюджета Республики Саха (Якутия) и средств местных бюджетов, предусмотренных на долевое финансирование реализации государственных адресных программ по проведению капитального ремонта многоквартирных домов, переселению граждан из аварийного жилищного фонда"
+6.	Постановление Правительства Республики Саха (Якутия) от 29 сентября 2011 г. N 456 "Об утверждении Порядка предоставления и расходования субсидий из государственного бюджета Республики Саха (Якутия) местным бюджетам на выплату расходов по мероприятиям энергосбережения в жилищном фонде"
+7.	Постановление Правительства Республики Саха (Якутия) от 29 сентября 2011 г. N 454 "Об утверждении Порядка предоставления субсидий бюджетам муниципальных образований Республики Саха (Якутия) на приобретение и установку индивидуальных приборов учета воды отдельной категории граждан"
+8.	Постановление Правительства Республики Саха (Якутия) от 26 августа 2010 г. N 384 "О Порядке предоставления иных межбюджетных трансфертов из государственного бюджета Республики Саха (Якутия) местным бюджетам для компенсации дополнительных расходов, возникших в результате решений, принятых органами власти другого уровня"
+</w:t>
+            </w:r>
+          </w:p>
+        </w:tc>
+        <w:tc>
+          <w:tcPr>
+            <w:tcW w:w="2000" w:type="dxa"/>
+          </w:tcPr>
+          <w:p>
+            <w:r>
+              <w:rPr>
+                <w:rStyle w:val="myTdStyle"/>
+              </w:rPr>
+              <w:t xml:space="preserve">ВНЕСТИ ИЗМЕНЕНИЯ В ГОС ПРОГРАММУ  А НЕ ПРИНЯТЫЕ НПА</w:t>
+            </w:r>
+          </w:p>
+        </w:tc>
+      </w:tr>
+      <w:tr>
+        <w:tc>
+          <w:tcPr>
+            <w:tcW w:w="4000" w:type="dxa"/>
+          </w:tcPr>
+          <w:p>
+            <w:r>
+              <w:rPr>
+                <w:rStyle w:val="myTdStyle"/>
+              </w:rPr>
+              <w:t xml:space="preserve">ПРОТОКОЛ ЗАСЕДАНИЯ Правительство РС(Я)
+Исх № 17 от 25.12.2014 / Вх №  от 14.01.2015
+Выписка из протокола № 14 заседания Правительства Республики Саха (Якутия) от 25 декабря 2014 года
+Статус карточки: В упреждении
+ Министерству труда и социального развития Республики Саха (Якутия), Министерству жилищно-коммунального хозяйства и энергетики Республики Саха (Якутия) рассмотреть вопрос по упорядочению компенсационных выплат отдельным категориям работников бюджетного сектора экономики с учетом повышения оплаты труда и в соответствии с «дорожными картами».
+Срок – до 30 января 2015 года.
+Срок исполнения: 29.01.2015
+Статус пункта: В упреждении
+</w:t>
+            </w:r>
+          </w:p>
+        </w:tc>
+        <w:tc>
+          <w:tcPr>
+            <w:tcW w:w="1500" w:type="dxa"/>
+          </w:tcPr>
+          <w:p>
+            <w:r>
+              <w:rPr>
+                <w:rStyle w:val="myTdStyle"/>
+              </w:rPr>
+              <w:t xml:space="preserve">ДЭФ</w:t>
+            </w:r>
+          </w:p>
+        </w:tc>
+        <w:tc>
+          <w:tcPr>
+            <w:tcW w:w="1500" w:type="dxa"/>
+          </w:tcPr>
+          <w:p>
+            <w:r>
+              <w:rPr>
+                <w:rStyle w:val="myTdStyle"/>
+              </w:rPr>
+              <w:t xml:space="preserve">Андросов В.А.</w:t>
+            </w:r>
+          </w:p>
+        </w:tc>
+        <w:tc>
+          <w:tcPr>
+            <w:tcW w:w="1500" w:type="dxa"/>
+          </w:tcPr>
+          <w:p>
+            <w:r>
+              <w:rPr>
+                <w:rStyle w:val="myTdStyle"/>
+              </w:rPr>
+              <w:t xml:space="preserve">10-03-2015</w:t>
+            </w:r>
+          </w:p>
+        </w:tc>
+        <w:tc>
+          <w:tcPr>
+            <w:tcW w:w="4000" w:type="dxa"/>
+          </w:tcPr>
+          <w:p>
+            <w:r>
+              <w:rPr>
+                <w:rStyle w:val="myTdStyle"/>
+              </w:rPr>
+              <w:t xml:space="preserve">1. На сегодняшний день отраслевые Министерства (Министерство образования Республики Саха (Якутия) (Габышева Ф.В.), Министерство профессионального образования, подготовки и расстановки кадров Республики Саха (Якутия) (Глушко Д.Е.), Министерство спорта Республики Саха (Якутия) (Гуляев М.Д.)руководствуются п.8. ст.47 ФЗ-273 "Об образовании в РФ" " Педагогические работники, проживающие и работающие в сельских населенных пунктах, рабочих поселках (поселках городского типа), имеют право на предоставление компенсации расходов на оплату жилых помещений, отопления и освещения. Размер, условия и порядок возмещения расходов, связанных с предоставлением указанных мер социальной поддержки педагогическим работникам федеральных государственных образовательных организаций, устанавливаются Правительством Российской Федерации и обеспечиваются за счет бюджетных ассигнований федерального бюджета, а педагогическим работникам образовательных организаций субъектов Российской Федерации, муниципальных образовательных организаций устанавливаются законодательством субъектов Российской Федерации и обеспечиваются за счет бюджетных ассигнований бюджетов субъектов Российской Федерации."
+, постановлением Правительства РС (Я) от 4 декабря 2014 г. N 430 "ОБ ОБЕСПЕЧЕНИИ МЕР СОЦИАЛЬНОЙ ПОДДЕРЖКИ ПЕДАГОГИЧЕСКИМ РАБОТНИКАМ ГОСУДАРСТВЕННЫХ ОБРАЗОВАТЕЛЬНЫХ ОРГАНИЗАЦИЙ РЕСПУБЛИКИ САХА (ЯКУТИЯ), МУНИЦИПАЛЬНЫХ ОБРАЗОВАТЕЛЬНЫХ ОРГАНИЗАЦИЙ, ПРОЖИВАЮЩИМ И РАБОТАЮЩИМ В СЕЛЬСКИХ НАСЕЛЕННЫХ ПУНКТАХ, РАБОЧИХ ПОСЕЛКАХ (ПОСЕЛКАХ ГОРОДСКОГО ТИПА), В 2014 ГОДУ".
+пункт 7. Порядка гласит "В случае, если в жилом помещении проживают работник и член семьи, имеющий право на получение мер социальной поддержки по иным основаниям в соответствии с федеральными или республиканскими нормативными правовыми актами, то меры социальной поддержки будут предоставляться с учетом полученных выплат на оплату за жилое помещение, отопление и освещение всеми членами семьи."
+2. Министерство здравоохранения РС (Я) руководствуется Законом Республики Саха (Якутия) от 19.05.1993 N 1487-XII (ред. от 09.10.2014) "Об охране здоровья населения в Республике Саха (Якутия)" 
+Статья 59. Социальная и правовая защита медицинских и фармацевтических работников
+Медицинские и фармацевтические работники, работающие в сельской местности, имеют право:
+- на бесплатное предоставление квартир с отоплением и освещением, с льготами на коммунальные услуги в соответствии с нормативными правовыми актами Республики Саха (Якутия);
+и приказом Министерства здравоохранения №01-07/499, где согласно пункту 6 Порядка предоставления денежной компенсации, при наличии у работника права на меры соцподдержки в виде получения денежной компенсации или ежемесячной выплаты на оплату жилья и коммунальных услуг по нескольким основаниям, денежная компенсация предоставляется по одному основанию по выбору работника.
+3. Также осуществляется предоставление субсидии физическим лицам в соответствии с Постановлением Правительства РФ от 14.12.2005 N 761 (ред. от 24.12.2014) "О предоставлении субсидий на оплату жилого помещения и коммунальных услуг", где основным Субсидии предоставляются гражданам в случае, если их расходы на оплату жилого помещения и коммунальных услуг, рассчитанные исходя из размера региональных стандартов нормативной площади жилого помещения, используемой для расчета субсидий, и размера региональных стандартов стоимости жилищно-коммунальных услуг, превышают величину, соответствующую максимально допустимой доле расходов граждан на оплату жилого помещения и коммунальных услуг в совокупном доходе семьи. При этом для семей со среднедушевым доходом ниже установленного прожиточного минимума максимально допустимая доля расходов уменьшается в соответствии с поправочным коэффициентом, равным отношению среднедушевого дохода семьи к прожиточному минимуму.
+Исходя из вышеперечисленного, считаем что возможности для унификации порядков предоставления субсидии на компенсацию коммунальных расходов отдельным категориям работников бюджетной сферы не представляется возможным при существующих требованиях законодательства.
+</w:t>
+            </w:r>
+          </w:p>
+        </w:tc>
+        <w:tc>
+          <w:tcPr>
+            <w:tcW w:w="2000" w:type="dxa"/>
+          </w:tcPr>
+          <w:p>
+            <w:r>
+              <w:rPr>
+                <w:rStyle w:val="myTdStyle"/>
+              </w:rPr>
+              <w:t xml:space="preserve"/>
+            </w:r>
+          </w:p>
+        </w:tc>
+      </w:tr>
+      <w:tr>
+        <w:tc>
+          <w:tcPr>
+            <w:tcW w:w="4000" w:type="dxa"/>
+          </w:tcPr>
+          <w:p>
+            <w:r>
+              <w:rPr>
+                <w:rStyle w:val="myTdStyle"/>
+              </w:rPr>
+              <w:t xml:space="preserve">Департамент строительного комплекса и развития инфраструктуры
+ПИСЬМО
+от 10.03.15	185-А33-10.03.15
+по предоставлению анализа итогов января-февраля т.г.
+</w:t>
+            </w:r>
+          </w:p>
+        </w:tc>
+        <w:tc>
+          <w:tcPr>
+            <w:tcW w:w="1500" w:type="dxa"/>
+          </w:tcPr>
+          <w:p>
+            <w:r>
+              <w:rPr>
+                <w:rStyle w:val="myTdStyle"/>
+              </w:rPr>
+              <w:t xml:space="preserve">ДЭФ</w:t>
+            </w:r>
+          </w:p>
+        </w:tc>
+        <w:tc>
+          <w:tcPr>
+            <w:tcW w:w="1500" w:type="dxa"/>
+          </w:tcPr>
+          <w:p>
+            <w:r>
+              <w:rPr>
+                <w:rStyle w:val="myTdStyle"/>
+              </w:rPr>
+              <w:t xml:space="preserve">Андросов В.А.</w:t>
+            </w:r>
+          </w:p>
+        </w:tc>
+        <w:tc>
+          <w:tcPr>
+            <w:tcW w:w="1500" w:type="dxa"/>
+          </w:tcPr>
+          <w:p>
+            <w:r>
+              <w:rPr>
+                <w:rStyle w:val="myTdStyle"/>
+              </w:rPr>
+              <w:t xml:space="preserve">13-03-2015</w:t>
+            </w:r>
+          </w:p>
+        </w:tc>
+        <w:tc>
+          <w:tcPr>
+            <w:tcW w:w="4000" w:type="dxa"/>
+          </w:tcPr>
+          <w:p>
+            <w:r>
+              <w:rPr>
+                <w:rStyle w:val="myTdStyle"/>
+              </w:rPr>
+              <w:t xml:space="preserve"/>
+            </w:r>
+          </w:p>
+        </w:tc>
+        <w:tc>
+          <w:tcPr>
+            <w:tcW w:w="2000" w:type="dxa"/>
+          </w:tcPr>
+          <w:p>
+            <w:r>
+              <w:rPr>
+                <w:rStyle w:val="myTdStyle"/>
+              </w:rPr>
+              <w:t xml:space="preserve"/>
+            </w:r>
+          </w:p>
+        </w:tc>
+      </w:tr>
+      <w:tr>
+        <w:tc>
+          <w:tcPr>
+            <w:tcW w:w="4000" w:type="dxa"/>
+          </w:tcPr>
+          <w:p>
+            <w:r>
+              <w:rPr>
+                <w:rStyle w:val="myTdStyle"/>
+              </w:rPr>
+              <w:t xml:space="preserve">Перечень пунктов
+Вх. от 24.11.2014 Исх. 1375-р от 24.11.2014 Об утверждении плана мероприятий по устранению замечаний Счетной палаты Республики Саха (Якутия) по результатам внешней проверки годового отчета об исполнении государственного бюджета Республики Саха (Якутия) за 2013 год
+3. Обеспечение своевременности представления бюджетной отчетности в Счетную палату Республики Саха (Якутия) для осуществления внешней проверки	
+Годовая бюджетная отчетность для внешней проверки в Счетную палату Республики Саха (Якутия)	
+Не позднее 15 марта	
+Главные распорядители бюджетных средств</w:t>
+            </w:r>
+          </w:p>
+        </w:tc>
+        <w:tc>
+          <w:tcPr>
+            <w:tcW w:w="1500" w:type="dxa"/>
+          </w:tcPr>
+          <w:p>
+            <w:r>
+              <w:rPr>
+                <w:rStyle w:val="myTdStyle"/>
+              </w:rPr>
+              <w:t xml:space="preserve">ДЭФ</w:t>
+            </w:r>
+          </w:p>
+        </w:tc>
+        <w:tc>
+          <w:tcPr>
+            <w:tcW w:w="1500" w:type="dxa"/>
+          </w:tcPr>
+          <w:p>
+            <w:r>
+              <w:rPr>
+                <w:rStyle w:val="myTdStyle"/>
+              </w:rPr>
+              <w:t xml:space="preserve">Андросов В.А.</w:t>
+            </w:r>
+          </w:p>
+        </w:tc>
+        <w:tc>
+          <w:tcPr>
+            <w:tcW w:w="1500" w:type="dxa"/>
+          </w:tcPr>
+          <w:p>
+            <w:r>
+              <w:rPr>
+                <w:rStyle w:val="myTdStyle"/>
+              </w:rPr>
+              <w:t xml:space="preserve">15-03-2015</w:t>
+            </w:r>
+          </w:p>
+        </w:tc>
+        <w:tc>
+          <w:tcPr>
+            <w:tcW w:w="4000" w:type="dxa"/>
+          </w:tcPr>
+          <w:p>
+            <w:r>
+              <w:rPr>
+                <w:rStyle w:val="myTdStyle"/>
+              </w:rPr>
+              <w:t xml:space="preserve"/>
+            </w:r>
+          </w:p>
+        </w:tc>
+        <w:tc>
+          <w:tcPr>
+            <w:tcW w:w="2000" w:type="dxa"/>
+          </w:tcPr>
+          <w:p>
+            <w:r>
+              <w:rPr>
+                <w:rStyle w:val="myTdStyle"/>
+              </w:rPr>
+              <w:t xml:space="preserve"/>
             </w:r>
           </w:p>
         </w:tc>

</xml_diff>